<commit_message>
second max element and started the searching in arrays by linearch searchin arrays.
</commit_message>
<xml_diff>
--- a/Arrays/Array Problems.docx
+++ b/Arrays/Array Problems.docx
@@ -345,7 +345,7 @@
           <w:szCs w:val="28"/>
         </w:rPr>
         <w:pict w14:anchorId="796C2852">
-          <v:rect id="_x0000_i1043" style="width:0;height:1.5pt" o:hralign="center" o:hrstd="t" o:hr="t" fillcolor="#a0a0a0" stroked="f"/>
+          <v:rect id="_x0000_i1025" style="width:0;height:1.5pt" o:hralign="center" o:hrstd="t" o:hr="t" fillcolor="#a0a0a0" stroked="f"/>
         </w:pict>
       </w:r>
     </w:p>
@@ -677,7 +677,7 @@
           <w:szCs w:val="28"/>
         </w:rPr>
         <w:pict w14:anchorId="4553C388">
-          <v:rect id="_x0000_i1044" style="width:0;height:1.5pt" o:hralign="center" o:hrstd="t" o:hr="t" fillcolor="#a0a0a0" stroked="f"/>
+          <v:rect id="_x0000_i1026" style="width:0;height:1.5pt" o:hralign="center" o:hrstd="t" o:hr="t" fillcolor="#a0a0a0" stroked="f"/>
         </w:pict>
       </w:r>
     </w:p>
@@ -1028,7 +1028,7 @@
           <w:szCs w:val="28"/>
         </w:rPr>
         <w:pict w14:anchorId="3981080E">
-          <v:rect id="_x0000_i1045" style="width:0;height:1.5pt" o:hralign="center" o:hrstd="t" o:hr="t" fillcolor="#a0a0a0" stroked="f"/>
+          <v:rect id="_x0000_i1027" style="width:0;height:1.5pt" o:hralign="center" o:hrstd="t" o:hr="t" fillcolor="#a0a0a0" stroked="f"/>
         </w:pict>
       </w:r>
     </w:p>
@@ -1347,6 +1347,8 @@
         <w:t>Output: The smallest positive integer that does not appear in the array.</w:t>
       </w:r>
     </w:p>
+    <w:p/>
+    <w:p/>
     <w:p/>
     <w:sectPr>
       <w:pgSz w:w="11906" w:h="16838"/>
@@ -2253,6 +2255,7 @@
   <w:style w:type="character" w:default="1" w:styleId="DefaultParagraphFont">
     <w:name w:val="Default Paragraph Font"/>
     <w:uiPriority w:val="1"/>
+    <w:semiHidden/>
     <w:unhideWhenUsed/>
   </w:style>
   <w:style w:type="table" w:default="1" w:styleId="TableNormal">

</xml_diff>